<commit_message>
day 25 little done
</commit_message>
<xml_diff>
--- a/1st proofing/3/3, computer.docx
+++ b/1st proofing/3/3, computer.docx
@@ -129,7 +129,27 @@
           <w:sz w:val="24"/>
           <w:szCs w:val="24"/>
         </w:rPr>
-        <w:t>Ratnanagar-7, Sauraha, Chitwan</w:t>
+        <w:t xml:space="preserve">Ratnanagar-7, </w:t>
+      </w:r>
+      <w:proofErr w:type="spellStart"/>
+      <w:r>
+        <w:rPr>
+          <w:rFonts w:ascii="Times New Roman" w:hAnsi="Times New Roman" w:cs="Times New Roman"/>
+          <w:b/>
+          <w:sz w:val="24"/>
+          <w:szCs w:val="24"/>
+        </w:rPr>
+        <w:t>Sauraha</w:t>
+      </w:r>
+      <w:proofErr w:type="spellEnd"/>
+      <w:r>
+        <w:rPr>
+          <w:rFonts w:ascii="Times New Roman" w:hAnsi="Times New Roman" w:cs="Times New Roman"/>
+          <w:b/>
+          <w:sz w:val="24"/>
+          <w:szCs w:val="24"/>
+        </w:rPr>
+        <w:t>, Chitwan</w:t>
       </w:r>
     </w:p>
     <w:p>
@@ -259,25 +279,7 @@
           <w:sz w:val="24"/>
           <w:szCs w:val="24"/>
         </w:rPr>
-        <w:t xml:space="preserve"> hr</w:t>
-      </w:r>
-      <w:r>
-        <w:rPr>
-          <w:rFonts w:ascii="Times New Roman" w:hAnsi="Times New Roman" w:cs="Times New Roman"/>
-          <w:b/>
-          <w:sz w:val="24"/>
-          <w:szCs w:val="24"/>
-        </w:rPr>
-        <w:t>p</w:t>
-      </w:r>
-      <w:r>
-        <w:rPr>
-          <w:rFonts w:ascii="Times New Roman" w:hAnsi="Times New Roman" w:cs="Times New Roman"/>
-          <w:b/>
-          <w:sz w:val="24"/>
-          <w:szCs w:val="24"/>
-        </w:rPr>
-        <w:t>.</w:t>
+        <w:t xml:space="preserve"> hr.</w:t>
       </w:r>
       <w:r>
         <w:rPr>
@@ -917,7 +919,25 @@
           <w:sz w:val="28"/>
           <w:szCs w:val="28"/>
         </w:rPr>
-        <w:t xml:space="preserve">d) The output shown on the monitor is called called </w:t>
+        <w:t xml:space="preserve">d) The output shown on the monitor is called </w:t>
+      </w:r>
+      <w:proofErr w:type="spellStart"/>
+      <w:r>
+        <w:rPr>
+          <w:rFonts w:ascii="Times New Roman" w:hAnsi="Times New Roman" w:cs="Times New Roman"/>
+          <w:sz w:val="28"/>
+          <w:szCs w:val="28"/>
+        </w:rPr>
+        <w:t>called</w:t>
+      </w:r>
+      <w:proofErr w:type="spellEnd"/>
+      <w:r>
+        <w:rPr>
+          <w:rFonts w:ascii="Times New Roman" w:hAnsi="Times New Roman" w:cs="Times New Roman"/>
+          <w:sz w:val="28"/>
+          <w:szCs w:val="28"/>
+        </w:rPr>
+        <w:t xml:space="preserve"> </w:t>
       </w:r>
       <w:r>
         <w:rPr>

</xml_diff>

<commit_message>
date 26 little done
</commit_message>
<xml_diff>
--- a/1st proofing/3/3, computer.docx
+++ b/1st proofing/3/3, computer.docx
@@ -2,7 +2,6 @@
 <file path=word/document.xml><?xml version="1.0" encoding="utf-8"?>
 <w:document xmlns:wpc="http://schemas.microsoft.com/office/word/2010/wordprocessingCanvas" xmlns:cx="http://schemas.microsoft.com/office/drawing/2014/chartex" xmlns:cx1="http://schemas.microsoft.com/office/drawing/2015/9/8/chartex" xmlns:cx2="http://schemas.microsoft.com/office/drawing/2015/10/21/chartex" xmlns:cx3="http://schemas.microsoft.com/office/drawing/2016/5/9/chartex" xmlns:cx4="http://schemas.microsoft.com/office/drawing/2016/5/10/chartex" xmlns:cx5="http://schemas.microsoft.com/office/drawing/2016/5/11/chartex" xmlns:cx6="http://schemas.microsoft.com/office/drawing/2016/5/12/chartex" xmlns:cx7="http://schemas.microsoft.com/office/drawing/2016/5/13/chartex" xmlns:cx8="http://schemas.microsoft.com/office/drawing/2016/5/14/chartex" xmlns:mc="http://schemas.openxmlformats.org/markup-compatibility/2006" xmlns:aink="http://schemas.microsoft.com/office/drawing/2016/ink" xmlns:am3d="http://schemas.microsoft.com/office/drawing/2017/model3d" xmlns:o="urn:schemas-microsoft-com:office:office" xmlns:oel="http://schemas.microsoft.com/office/2019/extlst" xmlns:r="http://schemas.openxmlformats.org/officeDocument/2006/relationships" xmlns:m="http://schemas.openxmlformats.org/officeDocument/2006/math" xmlns:v="urn:schemas-microsoft-com:vml" xmlns:wp14="http://schemas.microsoft.com/office/word/2010/wordprocessingDrawing" xmlns:wp="http://schemas.openxmlformats.org/drawingml/2006/wordprocessingDrawing" xmlns:w10="urn:schemas-microsoft-com:office:word" xmlns:w="http://schemas.openxmlformats.org/wordprocessingml/2006/main" xmlns:w14="http://schemas.microsoft.com/office/word/2010/wordml" xmlns:w15="http://schemas.microsoft.com/office/word/2012/wordml" xmlns:w16cex="http://schemas.microsoft.com/office/word/2018/wordml/cex" xmlns:w16cid="http://schemas.microsoft.com/office/word/2016/wordml/cid" xmlns:w16="http://schemas.microsoft.com/office/word/2018/wordml" xmlns:w16du="http://schemas.microsoft.com/office/word/2023/wordml/word16du" xmlns:w16sdtdh="http://schemas.microsoft.com/office/word/2020/wordml/sdtdatahash" xmlns:w16sdtfl="http://schemas.microsoft.com/office/word/2024/wordml/sdtformatlock" xmlns:w16se="http://schemas.microsoft.com/office/word/2015/wordml/symex" xmlns:wpg="http://schemas.microsoft.com/office/word/2010/wordprocessingGroup" xmlns:wpi="http://schemas.microsoft.com/office/word/2010/wordprocessingInk" xmlns:wne="http://schemas.microsoft.com/office/word/2006/wordml" xmlns:wps="http://schemas.microsoft.com/office/word/2010/wordprocessingShape" mc:Ignorable="w14 w15 w16se w16cid w16 w16cex w16sdtdh w16sdtfl w16du wp14">
   <w:body>
-    <w:bookmarkStart w:id="0" w:name="_Hlk138315100"/>
     <w:p>
       <w:pPr>
         <w:spacing w:after="0" w:line="240" w:lineRule="auto"/>
@@ -13,6 +12,155 @@
           <w:szCs w:val="36"/>
         </w:rPr>
       </w:pPr>
+      <w:bookmarkStart w:id="0" w:name="_Hlk138315100"/>
+      <w:r>
+        <w:rPr>
+          <w:rFonts w:ascii="Preeti" w:hAnsi="Preeti"/>
+          <w:b/>
+          <w:bCs/>
+          <w:noProof/>
+          <w:sz w:val="40"/>
+          <w:szCs w:val="40"/>
+        </w:rPr>
+        <mc:AlternateContent>
+          <mc:Choice Requires="wps">
+            <w:drawing>
+              <wp:anchor distT="45720" distB="45720" distL="114300" distR="114300" simplePos="0" relativeHeight="251667456" behindDoc="0" locked="0" layoutInCell="1" allowOverlap="1" wp14:anchorId="75643222" wp14:editId="6A2203D1">
+                <wp:simplePos x="0" y="0"/>
+                <wp:positionH relativeFrom="column">
+                  <wp:posOffset>5761532</wp:posOffset>
+                </wp:positionH>
+                <wp:positionV relativeFrom="paragraph">
+                  <wp:posOffset>45720</wp:posOffset>
+                </wp:positionV>
+                <wp:extent cx="897147" cy="1404620"/>
+                <wp:effectExtent l="0" t="0" r="0" b="0"/>
+                <wp:wrapNone/>
+                <wp:docPr id="447972545" name="Text Box 2"/>
+                <wp:cNvGraphicFramePr>
+                  <a:graphicFrameLocks xmlns:a="http://schemas.openxmlformats.org/drawingml/2006/main"/>
+                </wp:cNvGraphicFramePr>
+                <a:graphic xmlns:a="http://schemas.openxmlformats.org/drawingml/2006/main">
+                  <a:graphicData uri="http://schemas.microsoft.com/office/word/2010/wordprocessingShape">
+                    <wps:wsp>
+                      <wps:cNvSpPr txBox="1">
+                        <a:spLocks noChangeArrowheads="1"/>
+                      </wps:cNvSpPr>
+                      <wps:spPr bwMode="auto">
+                        <a:xfrm>
+                          <a:off x="0" y="0"/>
+                          <a:ext cx="897147" cy="1404620"/>
+                        </a:xfrm>
+                        <a:prstGeom prst="rect">
+                          <a:avLst/>
+                        </a:prstGeom>
+                        <a:noFill/>
+                        <a:ln w="9525">
+                          <a:noFill/>
+                          <a:miter lim="800000"/>
+                          <a:headEnd/>
+                          <a:tailEnd/>
+                        </a:ln>
+                      </wps:spPr>
+                      <wps:txbx>
+                        <w:txbxContent>
+                          <w:p>
+                            <w:r>
+                              <w:rPr>
+                                <w:rFonts w:ascii="Times New Roman" w:hAnsi="Times New Roman" w:cs="Times New Roman"/>
+                                <w:b/>
+                                <w:bCs/>
+                                <w:sz w:val="32"/>
+                                <w:szCs w:val="32"/>
+                              </w:rPr>
+                              <w:t>D-</w:t>
+                            </w:r>
+                            <w:r>
+                              <w:rPr>
+                                <w:rFonts w:ascii="Times New Roman" w:hAnsi="Times New Roman" w:cs="Times New Roman"/>
+                                <w:b/>
+                                <w:bCs/>
+                                <w:sz w:val="32"/>
+                                <w:szCs w:val="32"/>
+                              </w:rPr>
+                              <w:t>2</w:t>
+                            </w:r>
+                            <w:r>
+                              <w:rPr>
+                                <w:rFonts w:ascii="Times New Roman" w:hAnsi="Times New Roman" w:cs="Times New Roman"/>
+                                <w:b/>
+                                <w:bCs/>
+                                <w:sz w:val="32"/>
+                                <w:szCs w:val="32"/>
+                              </w:rPr>
+                              <w:t>6</w:t>
+                            </w:r>
+                          </w:p>
+                        </w:txbxContent>
+                      </wps:txbx>
+                      <wps:bodyPr rot="0" vert="horz" wrap="square" lIns="91440" tIns="45720" rIns="91440" bIns="45720" anchor="t" anchorCtr="0">
+                        <a:spAutoFit/>
+                      </wps:bodyPr>
+                    </wps:wsp>
+                  </a:graphicData>
+                </a:graphic>
+                <wp14:sizeRelH relativeFrom="margin">
+                  <wp14:pctWidth>0</wp14:pctWidth>
+                </wp14:sizeRelH>
+                <wp14:sizeRelV relativeFrom="margin">
+                  <wp14:pctHeight>20000</wp14:pctHeight>
+                </wp14:sizeRelV>
+              </wp:anchor>
+            </w:drawing>
+          </mc:Choice>
+          <mc:Fallback>
+            <w:pict>
+              <v:shapetype w14:anchorId="75643222" id="_x0000_t202" coordsize="21600,21600" o:spt="202" path="m,l,21600r21600,l21600,xe">
+                <v:stroke joinstyle="miter"/>
+                <v:path gradientshapeok="t" o:connecttype="rect"/>
+              </v:shapetype>
+              <v:shape id="Text Box 2" o:spid="_x0000_s1026" type="#_x0000_t202" style="position:absolute;margin-left:453.65pt;margin-top:3.6pt;width:70.65pt;height:110.6pt;z-index:251667456;visibility:visible;mso-wrap-style:square;mso-width-percent:0;mso-height-percent:200;mso-wrap-distance-left:9pt;mso-wrap-distance-top:3.6pt;mso-wrap-distance-right:9pt;mso-wrap-distance-bottom:3.6pt;mso-position-horizontal:absolute;mso-position-horizontal-relative:text;mso-position-vertical:absolute;mso-position-vertical-relative:text;mso-width-percent:0;mso-height-percent:200;mso-width-relative:margin;mso-height-relative:margin;v-text-anchor:top" o:gfxdata="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" filled="f" stroked="f">
+                <v:textbox style="mso-fit-shape-to-text:t">
+                  <w:txbxContent>
+                    <w:p>
+                      <w:r>
+                        <w:rPr>
+                          <w:rFonts w:ascii="Times New Roman" w:hAnsi="Times New Roman" w:cs="Times New Roman"/>
+                          <w:b/>
+                          <w:bCs/>
+                          <w:sz w:val="32"/>
+                          <w:szCs w:val="32"/>
+                        </w:rPr>
+                        <w:t>D-</w:t>
+                      </w:r>
+                      <w:r>
+                        <w:rPr>
+                          <w:rFonts w:ascii="Times New Roman" w:hAnsi="Times New Roman" w:cs="Times New Roman"/>
+                          <w:b/>
+                          <w:bCs/>
+                          <w:sz w:val="32"/>
+                          <w:szCs w:val="32"/>
+                        </w:rPr>
+                        <w:t>2</w:t>
+                      </w:r>
+                      <w:r>
+                        <w:rPr>
+                          <w:rFonts w:ascii="Times New Roman" w:hAnsi="Times New Roman" w:cs="Times New Roman"/>
+                          <w:b/>
+                          <w:bCs/>
+                          <w:sz w:val="32"/>
+                          <w:szCs w:val="32"/>
+                        </w:rPr>
+                        <w:t>6</w:t>
+                      </w:r>
+                    </w:p>
+                  </w:txbxContent>
+                </v:textbox>
+              </v:shape>
+            </w:pict>
+          </mc:Fallback>
+        </mc:AlternateContent>
+      </w:r>
       <w:r>
         <w:rPr>
           <w:rFonts w:ascii="Times New Roman" w:hAnsi="Times New Roman" w:cs="Times New Roman"/>
@@ -129,27 +277,7 @@
           <w:sz w:val="24"/>
           <w:szCs w:val="24"/>
         </w:rPr>
-        <w:t xml:space="preserve">Ratnanagar-7, </w:t>
-      </w:r>
-      <w:proofErr w:type="spellStart"/>
-      <w:r>
-        <w:rPr>
-          <w:rFonts w:ascii="Times New Roman" w:hAnsi="Times New Roman" w:cs="Times New Roman"/>
-          <w:b/>
-          <w:sz w:val="24"/>
-          <w:szCs w:val="24"/>
-        </w:rPr>
-        <w:t>Sauraha</w:t>
-      </w:r>
-      <w:proofErr w:type="spellEnd"/>
-      <w:r>
-        <w:rPr>
-          <w:rFonts w:ascii="Times New Roman" w:hAnsi="Times New Roman" w:cs="Times New Roman"/>
-          <w:b/>
-          <w:sz w:val="24"/>
-          <w:szCs w:val="24"/>
-        </w:rPr>
-        <w:t>, Chitwan</w:t>
+        <w:t>Ratnanagar-7, Sauraha, Chitwan</w:t>
       </w:r>
     </w:p>
     <w:p>
@@ -215,16 +343,16 @@
           <w:sz w:val="28"/>
           <w:szCs w:val="28"/>
         </w:rPr>
-        <w:t>Class:3</w:t>
-      </w:r>
-      <w:r>
-        <w:rPr>
-          <w:rFonts w:ascii="Times New Roman" w:hAnsi="Times New Roman" w:cs="Times New Roman"/>
-          <w:b/>
-          <w:sz w:val="28"/>
-          <w:szCs w:val="28"/>
-        </w:rPr>
-        <w:tab/>
+        <w:t>Class:</w:t>
+      </w:r>
+      <w:r>
+        <w:rPr>
+          <w:rFonts w:ascii="Times New Roman" w:hAnsi="Times New Roman" w:cs="Times New Roman"/>
+          <w:b/>
+          <w:sz w:val="28"/>
+          <w:szCs w:val="28"/>
+        </w:rPr>
+        <w:t>Three</w:t>
       </w:r>
       <w:r>
         <w:rPr>
@@ -800,6 +928,28 @@
     </w:p>
     <w:p>
       <w:pPr>
+        <w:spacing w:after="0" w:line="360" w:lineRule="auto"/>
+        <w:rPr>
+          <w:rFonts w:ascii="Times New Roman" w:hAnsi="Times New Roman" w:cs="Times New Roman"/>
+          <w:b/>
+          <w:bCs/>
+          <w:sz w:val="28"/>
+          <w:szCs w:val="28"/>
+        </w:rPr>
+      </w:pPr>
+      <w:r>
+        <w:rPr>
+          <w:rFonts w:ascii="Times New Roman" w:hAnsi="Times New Roman" w:cs="Times New Roman"/>
+          <w:b/>
+          <w:bCs/>
+          <w:sz w:val="28"/>
+          <w:szCs w:val="28"/>
+        </w:rPr>
+        <w:t>[Computare, Control unit, Softcopy, automatic, speed]</w:t>
+      </w:r>
+    </w:p>
+    <w:p>
+      <w:pPr>
         <w:spacing w:line="360" w:lineRule="auto"/>
         <w:ind w:left="288"/>
         <w:rPr>
@@ -919,25 +1069,7 @@
           <w:sz w:val="28"/>
           <w:szCs w:val="28"/>
         </w:rPr>
-        <w:t xml:space="preserve">d) The output shown on the monitor is called </w:t>
-      </w:r>
-      <w:proofErr w:type="spellStart"/>
-      <w:r>
-        <w:rPr>
-          <w:rFonts w:ascii="Times New Roman" w:hAnsi="Times New Roman" w:cs="Times New Roman"/>
-          <w:sz w:val="28"/>
-          <w:szCs w:val="28"/>
-        </w:rPr>
-        <w:t>called</w:t>
-      </w:r>
-      <w:proofErr w:type="spellEnd"/>
-      <w:r>
-        <w:rPr>
-          <w:rFonts w:ascii="Times New Roman" w:hAnsi="Times New Roman" w:cs="Times New Roman"/>
-          <w:sz w:val="28"/>
-          <w:szCs w:val="28"/>
-        </w:rPr>
-        <w:t xml:space="preserve"> </w:t>
+        <w:t xml:space="preserve">d) The output shown on the monitor is called called </w:t>
       </w:r>
       <w:r>
         <w:rPr>
@@ -1685,7 +1817,17 @@
           <w:sz w:val="28"/>
           <w:szCs w:val="28"/>
         </w:rPr>
-        <w:t>(2</w:t>
+        <w:t>(</w:t>
+      </w:r>
+      <w:r>
+        <w:rPr>
+          <w:rFonts w:ascii="Times New Roman" w:hAnsi="Times New Roman" w:cs="Times New Roman"/>
+          <w:b/>
+          <w:bCs/>
+          <w:sz w:val="28"/>
+          <w:szCs w:val="28"/>
+        </w:rPr>
+        <w:t>5</w:t>
       </w:r>
       <w:r>
         <w:rPr>
@@ -1705,7 +1847,27 @@
           <w:sz w:val="28"/>
           <w:szCs w:val="28"/>
         </w:rPr>
-        <w:t>1=2)</w:t>
+        <w:t>1=</w:t>
+      </w:r>
+      <w:r>
+        <w:rPr>
+          <w:rFonts w:ascii="Times New Roman" w:hAnsi="Times New Roman" w:cs="Times New Roman"/>
+          <w:b/>
+          <w:bCs/>
+          <w:sz w:val="28"/>
+          <w:szCs w:val="28"/>
+        </w:rPr>
+        <w:t>5</w:t>
+      </w:r>
+      <w:r>
+        <w:rPr>
+          <w:rFonts w:ascii="Times New Roman" w:hAnsi="Times New Roman" w:cs="Times New Roman"/>
+          <w:b/>
+          <w:bCs/>
+          <w:sz w:val="28"/>
+          <w:szCs w:val="28"/>
+        </w:rPr>
+        <w:t>)</w:t>
       </w:r>
     </w:p>
     <w:p>
@@ -1721,6 +1883,152 @@
       <w:r>
         <w:rPr>
           <w:rFonts w:ascii="Times New Roman" w:hAnsi="Times New Roman" w:cs="Times New Roman"/>
+          <w:noProof/>
+          <w:sz w:val="28"/>
+          <w:szCs w:val="28"/>
+        </w:rPr>
+        <mc:AlternateContent>
+          <mc:Choice Requires="wps">
+            <w:drawing>
+              <wp:anchor distT="0" distB="0" distL="114300" distR="114300" simplePos="0" relativeHeight="251678720" behindDoc="0" locked="0" layoutInCell="1" allowOverlap="1" wp14:anchorId="29D0144F" wp14:editId="7C021BAE">
+                <wp:simplePos x="0" y="0"/>
+                <wp:positionH relativeFrom="column">
+                  <wp:posOffset>2467610</wp:posOffset>
+                </wp:positionH>
+                <wp:positionV relativeFrom="paragraph">
+                  <wp:posOffset>76423</wp:posOffset>
+                </wp:positionV>
+                <wp:extent cx="65405" cy="65405"/>
+                <wp:effectExtent l="0" t="0" r="10795" b="10795"/>
+                <wp:wrapNone/>
+                <wp:docPr id="910049440" name="Oval 9"/>
+                <wp:cNvGraphicFramePr/>
+                <a:graphic xmlns:a="http://schemas.openxmlformats.org/drawingml/2006/main">
+                  <a:graphicData uri="http://schemas.microsoft.com/office/word/2010/wordprocessingShape">
+                    <wps:wsp>
+                      <wps:cNvSpPr/>
+                      <wps:spPr>
+                        <a:xfrm>
+                          <a:off x="0" y="0"/>
+                          <a:ext cx="65405" cy="65405"/>
+                        </a:xfrm>
+                        <a:prstGeom prst="ellipse">
+                          <a:avLst/>
+                        </a:prstGeom>
+                      </wps:spPr>
+                      <wps:style>
+                        <a:lnRef idx="2">
+                          <a:schemeClr val="accent1">
+                            <a:shade val="15000"/>
+                          </a:schemeClr>
+                        </a:lnRef>
+                        <a:fillRef idx="1">
+                          <a:schemeClr val="accent1"/>
+                        </a:fillRef>
+                        <a:effectRef idx="0">
+                          <a:schemeClr val="accent1"/>
+                        </a:effectRef>
+                        <a:fontRef idx="minor">
+                          <a:schemeClr val="lt1"/>
+                        </a:fontRef>
+                      </wps:style>
+                      <wps:bodyPr rot="0" spcFirstLastPara="0" vertOverflow="overflow" horzOverflow="overflow" vert="horz" wrap="square" lIns="91440" tIns="45720" rIns="91440" bIns="45720" numCol="1" spcCol="0" rtlCol="0" fromWordArt="0" anchor="ctr" anchorCtr="0" forceAA="0" compatLnSpc="1">
+                        <a:prstTxWarp prst="textNoShape">
+                          <a:avLst/>
+                        </a:prstTxWarp>
+                        <a:noAutofit/>
+                      </wps:bodyPr>
+                    </wps:wsp>
+                  </a:graphicData>
+                </a:graphic>
+              </wp:anchor>
+            </w:drawing>
+          </mc:Choice>
+          <mc:Fallback>
+            <w:pict>
+              <v:oval w14:anchorId="6DF060AD" id="Oval 9" o:spid="_x0000_s1026" style="position:absolute;margin-left:194.3pt;margin-top:6pt;width:5.15pt;height:5.15pt;z-index:251678720;visibility:visible;mso-wrap-style:square;mso-wrap-distance-left:9pt;mso-wrap-distance-top:0;mso-wrap-distance-right:9pt;mso-wrap-distance-bottom:0;mso-position-horizontal:absolute;mso-position-horizontal-relative:text;mso-position-vertical:absolute;mso-position-vertical-relative:text;v-text-anchor:middle" o:gfxdata="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" fillcolor="#4472c4 [3204]" strokecolor="#09101d [484]" strokeweight="1pt">
+                <v:stroke joinstyle="miter"/>
+              </v:oval>
+            </w:pict>
+          </mc:Fallback>
+        </mc:AlternateContent>
+      </w:r>
+      <w:r>
+        <w:rPr>
+          <w:rFonts w:ascii="Times New Roman" w:hAnsi="Times New Roman" w:cs="Times New Roman"/>
+          <w:noProof/>
+          <w:sz w:val="28"/>
+          <w:szCs w:val="28"/>
+        </w:rPr>
+        <mc:AlternateContent>
+          <mc:Choice Requires="wps">
+            <w:drawing>
+              <wp:anchor distT="0" distB="0" distL="114300" distR="114300" simplePos="0" relativeHeight="251668480" behindDoc="0" locked="0" layoutInCell="1" allowOverlap="1" wp14:anchorId="00F78C88" wp14:editId="6D05F604">
+                <wp:simplePos x="0" y="0"/>
+                <wp:positionH relativeFrom="column">
+                  <wp:posOffset>1178148</wp:posOffset>
+                </wp:positionH>
+                <wp:positionV relativeFrom="paragraph">
+                  <wp:posOffset>97790</wp:posOffset>
+                </wp:positionV>
+                <wp:extent cx="65837" cy="65837"/>
+                <wp:effectExtent l="0" t="0" r="10795" b="10795"/>
+                <wp:wrapNone/>
+                <wp:docPr id="1036576180" name="Oval 9"/>
+                <wp:cNvGraphicFramePr/>
+                <a:graphic xmlns:a="http://schemas.openxmlformats.org/drawingml/2006/main">
+                  <a:graphicData uri="http://schemas.microsoft.com/office/word/2010/wordprocessingShape">
+                    <wps:wsp>
+                      <wps:cNvSpPr/>
+                      <wps:spPr>
+                        <a:xfrm>
+                          <a:off x="0" y="0"/>
+                          <a:ext cx="65837" cy="65837"/>
+                        </a:xfrm>
+                        <a:prstGeom prst="ellipse">
+                          <a:avLst/>
+                        </a:prstGeom>
+                      </wps:spPr>
+                      <wps:style>
+                        <a:lnRef idx="2">
+                          <a:schemeClr val="accent1">
+                            <a:shade val="15000"/>
+                          </a:schemeClr>
+                        </a:lnRef>
+                        <a:fillRef idx="1">
+                          <a:schemeClr val="accent1"/>
+                        </a:fillRef>
+                        <a:effectRef idx="0">
+                          <a:schemeClr val="accent1"/>
+                        </a:effectRef>
+                        <a:fontRef idx="minor">
+                          <a:schemeClr val="lt1"/>
+                        </a:fontRef>
+                      </wps:style>
+                      <wps:bodyPr rot="0" spcFirstLastPara="0" vertOverflow="overflow" horzOverflow="overflow" vert="horz" wrap="square" lIns="91440" tIns="45720" rIns="91440" bIns="45720" numCol="1" spcCol="0" rtlCol="0" fromWordArt="0" anchor="ctr" anchorCtr="0" forceAA="0" compatLnSpc="1">
+                        <a:prstTxWarp prst="textNoShape">
+                          <a:avLst/>
+                        </a:prstTxWarp>
+                        <a:noAutofit/>
+                      </wps:bodyPr>
+                    </wps:wsp>
+                  </a:graphicData>
+                </a:graphic>
+              </wp:anchor>
+            </w:drawing>
+          </mc:Choice>
+          <mc:Fallback>
+            <w:pict>
+              <v:oval w14:anchorId="2EF95F48" id="Oval 9" o:spid="_x0000_s1026" style="position:absolute;margin-left:92.75pt;margin-top:7.7pt;width:5.2pt;height:5.2pt;z-index:251668480;visibility:visible;mso-wrap-style:square;mso-wrap-distance-left:9pt;mso-wrap-distance-top:0;mso-wrap-distance-right:9pt;mso-wrap-distance-bottom:0;mso-position-horizontal:absolute;mso-position-horizontal-relative:text;mso-position-vertical:absolute;mso-position-vertical-relative:text;v-text-anchor:middle" o:gfxdata="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" fillcolor="#4472c4 [3204]" strokecolor="#09101d [484]" strokeweight="1pt">
+                <v:stroke joinstyle="miter"/>
+              </v:oval>
+            </w:pict>
+          </mc:Fallback>
+        </mc:AlternateContent>
+      </w:r>
+      <w:r>
+        <w:rPr>
+          <w:rFonts w:ascii="Times New Roman" w:hAnsi="Times New Roman" w:cs="Times New Roman"/>
           <w:sz w:val="28"/>
           <w:szCs w:val="28"/>
         </w:rPr>
@@ -1814,6 +2122,152 @@
       <w:r>
         <w:rPr>
           <w:rFonts w:ascii="Times New Roman" w:hAnsi="Times New Roman" w:cs="Times New Roman"/>
+          <w:noProof/>
+          <w:sz w:val="28"/>
+          <w:szCs w:val="28"/>
+        </w:rPr>
+        <mc:AlternateContent>
+          <mc:Choice Requires="wps">
+            <w:drawing>
+              <wp:anchor distT="0" distB="0" distL="114300" distR="114300" simplePos="0" relativeHeight="251679744" behindDoc="0" locked="0" layoutInCell="1" allowOverlap="1" wp14:anchorId="7B772E26" wp14:editId="5657C703">
+                <wp:simplePos x="0" y="0"/>
+                <wp:positionH relativeFrom="column">
+                  <wp:posOffset>2457450</wp:posOffset>
+                </wp:positionH>
+                <wp:positionV relativeFrom="paragraph">
+                  <wp:posOffset>54833</wp:posOffset>
+                </wp:positionV>
+                <wp:extent cx="65405" cy="65405"/>
+                <wp:effectExtent l="0" t="0" r="10795" b="10795"/>
+                <wp:wrapNone/>
+                <wp:docPr id="1260101383" name="Oval 9"/>
+                <wp:cNvGraphicFramePr/>
+                <a:graphic xmlns:a="http://schemas.openxmlformats.org/drawingml/2006/main">
+                  <a:graphicData uri="http://schemas.microsoft.com/office/word/2010/wordprocessingShape">
+                    <wps:wsp>
+                      <wps:cNvSpPr/>
+                      <wps:spPr>
+                        <a:xfrm>
+                          <a:off x="0" y="0"/>
+                          <a:ext cx="65405" cy="65405"/>
+                        </a:xfrm>
+                        <a:prstGeom prst="ellipse">
+                          <a:avLst/>
+                        </a:prstGeom>
+                      </wps:spPr>
+                      <wps:style>
+                        <a:lnRef idx="2">
+                          <a:schemeClr val="accent1">
+                            <a:shade val="15000"/>
+                          </a:schemeClr>
+                        </a:lnRef>
+                        <a:fillRef idx="1">
+                          <a:schemeClr val="accent1"/>
+                        </a:fillRef>
+                        <a:effectRef idx="0">
+                          <a:schemeClr val="accent1"/>
+                        </a:effectRef>
+                        <a:fontRef idx="minor">
+                          <a:schemeClr val="lt1"/>
+                        </a:fontRef>
+                      </wps:style>
+                      <wps:bodyPr rot="0" spcFirstLastPara="0" vertOverflow="overflow" horzOverflow="overflow" vert="horz" wrap="square" lIns="91440" tIns="45720" rIns="91440" bIns="45720" numCol="1" spcCol="0" rtlCol="0" fromWordArt="0" anchor="ctr" anchorCtr="0" forceAA="0" compatLnSpc="1">
+                        <a:prstTxWarp prst="textNoShape">
+                          <a:avLst/>
+                        </a:prstTxWarp>
+                        <a:noAutofit/>
+                      </wps:bodyPr>
+                    </wps:wsp>
+                  </a:graphicData>
+                </a:graphic>
+              </wp:anchor>
+            </w:drawing>
+          </mc:Choice>
+          <mc:Fallback>
+            <w:pict>
+              <v:oval w14:anchorId="104976EB" id="Oval 9" o:spid="_x0000_s1026" style="position:absolute;margin-left:193.5pt;margin-top:4.3pt;width:5.15pt;height:5.15pt;z-index:251679744;visibility:visible;mso-wrap-style:square;mso-wrap-distance-left:9pt;mso-wrap-distance-top:0;mso-wrap-distance-right:9pt;mso-wrap-distance-bottom:0;mso-position-horizontal:absolute;mso-position-horizontal-relative:text;mso-position-vertical:absolute;mso-position-vertical-relative:text;v-text-anchor:middle" o:gfxdata="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" fillcolor="#4472c4 [3204]" strokecolor="#09101d [484]" strokeweight="1pt">
+                <v:stroke joinstyle="miter"/>
+              </v:oval>
+            </w:pict>
+          </mc:Fallback>
+        </mc:AlternateContent>
+      </w:r>
+      <w:r>
+        <w:rPr>
+          <w:rFonts w:ascii="Times New Roman" w:hAnsi="Times New Roman" w:cs="Times New Roman"/>
+          <w:noProof/>
+          <w:sz w:val="28"/>
+          <w:szCs w:val="28"/>
+        </w:rPr>
+        <mc:AlternateContent>
+          <mc:Choice Requires="wps">
+            <w:drawing>
+              <wp:anchor distT="0" distB="0" distL="114300" distR="114300" simplePos="0" relativeHeight="251670528" behindDoc="0" locked="0" layoutInCell="1" allowOverlap="1" wp14:anchorId="2AA4CA24" wp14:editId="7B1EFC1F">
+                <wp:simplePos x="0" y="0"/>
+                <wp:positionH relativeFrom="column">
+                  <wp:posOffset>1168177</wp:posOffset>
+                </wp:positionH>
+                <wp:positionV relativeFrom="paragraph">
+                  <wp:posOffset>76200</wp:posOffset>
+                </wp:positionV>
+                <wp:extent cx="65405" cy="65405"/>
+                <wp:effectExtent l="0" t="0" r="10795" b="10795"/>
+                <wp:wrapNone/>
+                <wp:docPr id="2047557151" name="Oval 9"/>
+                <wp:cNvGraphicFramePr/>
+                <a:graphic xmlns:a="http://schemas.openxmlformats.org/drawingml/2006/main">
+                  <a:graphicData uri="http://schemas.microsoft.com/office/word/2010/wordprocessingShape">
+                    <wps:wsp>
+                      <wps:cNvSpPr/>
+                      <wps:spPr>
+                        <a:xfrm>
+                          <a:off x="0" y="0"/>
+                          <a:ext cx="65405" cy="65405"/>
+                        </a:xfrm>
+                        <a:prstGeom prst="ellipse">
+                          <a:avLst/>
+                        </a:prstGeom>
+                      </wps:spPr>
+                      <wps:style>
+                        <a:lnRef idx="2">
+                          <a:schemeClr val="accent1">
+                            <a:shade val="15000"/>
+                          </a:schemeClr>
+                        </a:lnRef>
+                        <a:fillRef idx="1">
+                          <a:schemeClr val="accent1"/>
+                        </a:fillRef>
+                        <a:effectRef idx="0">
+                          <a:schemeClr val="accent1"/>
+                        </a:effectRef>
+                        <a:fontRef idx="minor">
+                          <a:schemeClr val="lt1"/>
+                        </a:fontRef>
+                      </wps:style>
+                      <wps:bodyPr rot="0" spcFirstLastPara="0" vertOverflow="overflow" horzOverflow="overflow" vert="horz" wrap="square" lIns="91440" tIns="45720" rIns="91440" bIns="45720" numCol="1" spcCol="0" rtlCol="0" fromWordArt="0" anchor="ctr" anchorCtr="0" forceAA="0" compatLnSpc="1">
+                        <a:prstTxWarp prst="textNoShape">
+                          <a:avLst/>
+                        </a:prstTxWarp>
+                        <a:noAutofit/>
+                      </wps:bodyPr>
+                    </wps:wsp>
+                  </a:graphicData>
+                </a:graphic>
+              </wp:anchor>
+            </w:drawing>
+          </mc:Choice>
+          <mc:Fallback>
+            <w:pict>
+              <v:oval w14:anchorId="3C2FF9CC" id="Oval 9" o:spid="_x0000_s1026" style="position:absolute;margin-left:92pt;margin-top:6pt;width:5.15pt;height:5.15pt;z-index:251670528;visibility:visible;mso-wrap-style:square;mso-wrap-distance-left:9pt;mso-wrap-distance-top:0;mso-wrap-distance-right:9pt;mso-wrap-distance-bottom:0;mso-position-horizontal:absolute;mso-position-horizontal-relative:text;mso-position-vertical:absolute;mso-position-vertical-relative:text;v-text-anchor:middle" o:gfxdata="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" fillcolor="#4472c4 [3204]" strokecolor="#09101d [484]" strokeweight="1pt">
+                <v:stroke joinstyle="miter"/>
+              </v:oval>
+            </w:pict>
+          </mc:Fallback>
+        </mc:AlternateContent>
+      </w:r>
+      <w:r>
+        <w:rPr>
+          <w:rFonts w:ascii="Times New Roman" w:hAnsi="Times New Roman" w:cs="Times New Roman"/>
           <w:sz w:val="28"/>
           <w:szCs w:val="28"/>
         </w:rPr>
@@ -1864,6 +2318,152 @@
       <w:r>
         <w:rPr>
           <w:rFonts w:ascii="Times New Roman" w:hAnsi="Times New Roman" w:cs="Times New Roman"/>
+          <w:noProof/>
+          <w:sz w:val="28"/>
+          <w:szCs w:val="28"/>
+        </w:rPr>
+        <mc:AlternateContent>
+          <mc:Choice Requires="wps">
+            <w:drawing>
+              <wp:anchor distT="0" distB="0" distL="114300" distR="114300" simplePos="0" relativeHeight="251680768" behindDoc="0" locked="0" layoutInCell="1" allowOverlap="1" wp14:anchorId="7465C225" wp14:editId="7B094CC9">
+                <wp:simplePos x="0" y="0"/>
+                <wp:positionH relativeFrom="column">
+                  <wp:posOffset>2463165</wp:posOffset>
+                </wp:positionH>
+                <wp:positionV relativeFrom="paragraph">
+                  <wp:posOffset>59278</wp:posOffset>
+                </wp:positionV>
+                <wp:extent cx="65405" cy="65405"/>
+                <wp:effectExtent l="0" t="0" r="10795" b="10795"/>
+                <wp:wrapNone/>
+                <wp:docPr id="1403954092" name="Oval 9"/>
+                <wp:cNvGraphicFramePr/>
+                <a:graphic xmlns:a="http://schemas.openxmlformats.org/drawingml/2006/main">
+                  <a:graphicData uri="http://schemas.microsoft.com/office/word/2010/wordprocessingShape">
+                    <wps:wsp>
+                      <wps:cNvSpPr/>
+                      <wps:spPr>
+                        <a:xfrm>
+                          <a:off x="0" y="0"/>
+                          <a:ext cx="65405" cy="65405"/>
+                        </a:xfrm>
+                        <a:prstGeom prst="ellipse">
+                          <a:avLst/>
+                        </a:prstGeom>
+                      </wps:spPr>
+                      <wps:style>
+                        <a:lnRef idx="2">
+                          <a:schemeClr val="accent1">
+                            <a:shade val="15000"/>
+                          </a:schemeClr>
+                        </a:lnRef>
+                        <a:fillRef idx="1">
+                          <a:schemeClr val="accent1"/>
+                        </a:fillRef>
+                        <a:effectRef idx="0">
+                          <a:schemeClr val="accent1"/>
+                        </a:effectRef>
+                        <a:fontRef idx="minor">
+                          <a:schemeClr val="lt1"/>
+                        </a:fontRef>
+                      </wps:style>
+                      <wps:bodyPr rot="0" spcFirstLastPara="0" vertOverflow="overflow" horzOverflow="overflow" vert="horz" wrap="square" lIns="91440" tIns="45720" rIns="91440" bIns="45720" numCol="1" spcCol="0" rtlCol="0" fromWordArt="0" anchor="ctr" anchorCtr="0" forceAA="0" compatLnSpc="1">
+                        <a:prstTxWarp prst="textNoShape">
+                          <a:avLst/>
+                        </a:prstTxWarp>
+                        <a:noAutofit/>
+                      </wps:bodyPr>
+                    </wps:wsp>
+                  </a:graphicData>
+                </a:graphic>
+              </wp:anchor>
+            </w:drawing>
+          </mc:Choice>
+          <mc:Fallback>
+            <w:pict>
+              <v:oval w14:anchorId="5F873B60" id="Oval 9" o:spid="_x0000_s1026" style="position:absolute;margin-left:193.95pt;margin-top:4.65pt;width:5.15pt;height:5.15pt;z-index:251680768;visibility:visible;mso-wrap-style:square;mso-wrap-distance-left:9pt;mso-wrap-distance-top:0;mso-wrap-distance-right:9pt;mso-wrap-distance-bottom:0;mso-position-horizontal:absolute;mso-position-horizontal-relative:text;mso-position-vertical:absolute;mso-position-vertical-relative:text;v-text-anchor:middle" o:gfxdata="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" fillcolor="#4472c4 [3204]" strokecolor="#09101d [484]" strokeweight="1pt">
+                <v:stroke joinstyle="miter"/>
+              </v:oval>
+            </w:pict>
+          </mc:Fallback>
+        </mc:AlternateContent>
+      </w:r>
+      <w:r>
+        <w:rPr>
+          <w:rFonts w:ascii="Times New Roman" w:hAnsi="Times New Roman" w:cs="Times New Roman"/>
+          <w:noProof/>
+          <w:sz w:val="28"/>
+          <w:szCs w:val="28"/>
+        </w:rPr>
+        <mc:AlternateContent>
+          <mc:Choice Requires="wps">
+            <w:drawing>
+              <wp:anchor distT="0" distB="0" distL="114300" distR="114300" simplePos="0" relativeHeight="251672576" behindDoc="0" locked="0" layoutInCell="1" allowOverlap="1" wp14:anchorId="53E7C04B" wp14:editId="1D5A2015">
+                <wp:simplePos x="0" y="0"/>
+                <wp:positionH relativeFrom="column">
+                  <wp:posOffset>1173480</wp:posOffset>
+                </wp:positionH>
+                <wp:positionV relativeFrom="paragraph">
+                  <wp:posOffset>80868</wp:posOffset>
+                </wp:positionV>
+                <wp:extent cx="65405" cy="65405"/>
+                <wp:effectExtent l="0" t="0" r="10795" b="10795"/>
+                <wp:wrapNone/>
+                <wp:docPr id="309932367" name="Oval 9"/>
+                <wp:cNvGraphicFramePr/>
+                <a:graphic xmlns:a="http://schemas.openxmlformats.org/drawingml/2006/main">
+                  <a:graphicData uri="http://schemas.microsoft.com/office/word/2010/wordprocessingShape">
+                    <wps:wsp>
+                      <wps:cNvSpPr/>
+                      <wps:spPr>
+                        <a:xfrm>
+                          <a:off x="0" y="0"/>
+                          <a:ext cx="65405" cy="65405"/>
+                        </a:xfrm>
+                        <a:prstGeom prst="ellipse">
+                          <a:avLst/>
+                        </a:prstGeom>
+                      </wps:spPr>
+                      <wps:style>
+                        <a:lnRef idx="2">
+                          <a:schemeClr val="accent1">
+                            <a:shade val="15000"/>
+                          </a:schemeClr>
+                        </a:lnRef>
+                        <a:fillRef idx="1">
+                          <a:schemeClr val="accent1"/>
+                        </a:fillRef>
+                        <a:effectRef idx="0">
+                          <a:schemeClr val="accent1"/>
+                        </a:effectRef>
+                        <a:fontRef idx="minor">
+                          <a:schemeClr val="lt1"/>
+                        </a:fontRef>
+                      </wps:style>
+                      <wps:bodyPr rot="0" spcFirstLastPara="0" vertOverflow="overflow" horzOverflow="overflow" vert="horz" wrap="square" lIns="91440" tIns="45720" rIns="91440" bIns="45720" numCol="1" spcCol="0" rtlCol="0" fromWordArt="0" anchor="ctr" anchorCtr="0" forceAA="0" compatLnSpc="1">
+                        <a:prstTxWarp prst="textNoShape">
+                          <a:avLst/>
+                        </a:prstTxWarp>
+                        <a:noAutofit/>
+                      </wps:bodyPr>
+                    </wps:wsp>
+                  </a:graphicData>
+                </a:graphic>
+              </wp:anchor>
+            </w:drawing>
+          </mc:Choice>
+          <mc:Fallback>
+            <w:pict>
+              <v:oval w14:anchorId="330F7B9E" id="Oval 9" o:spid="_x0000_s1026" style="position:absolute;margin-left:92.4pt;margin-top:6.35pt;width:5.15pt;height:5.15pt;z-index:251672576;visibility:visible;mso-wrap-style:square;mso-wrap-distance-left:9pt;mso-wrap-distance-top:0;mso-wrap-distance-right:9pt;mso-wrap-distance-bottom:0;mso-position-horizontal:absolute;mso-position-horizontal-relative:text;mso-position-vertical:absolute;mso-position-vertical-relative:text;v-text-anchor:middle" o:gfxdata="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" fillcolor="#4472c4 [3204]" strokecolor="#09101d [484]" strokeweight="1pt">
+                <v:stroke joinstyle="miter"/>
+              </v:oval>
+            </w:pict>
+          </mc:Fallback>
+        </mc:AlternateContent>
+      </w:r>
+      <w:r>
+        <w:rPr>
+          <w:rFonts w:ascii="Times New Roman" w:hAnsi="Times New Roman" w:cs="Times New Roman"/>
           <w:sz w:val="28"/>
           <w:szCs w:val="28"/>
         </w:rPr>
@@ -1914,6 +2514,152 @@
       <w:r>
         <w:rPr>
           <w:rFonts w:ascii="Times New Roman" w:hAnsi="Times New Roman" w:cs="Times New Roman"/>
+          <w:noProof/>
+          <w:sz w:val="28"/>
+          <w:szCs w:val="28"/>
+        </w:rPr>
+        <mc:AlternateContent>
+          <mc:Choice Requires="wps">
+            <w:drawing>
+              <wp:anchor distT="0" distB="0" distL="114300" distR="114300" simplePos="0" relativeHeight="251681792" behindDoc="0" locked="0" layoutInCell="1" allowOverlap="1" wp14:anchorId="748C3223" wp14:editId="08473F16">
+                <wp:simplePos x="0" y="0"/>
+                <wp:positionH relativeFrom="column">
+                  <wp:posOffset>2468245</wp:posOffset>
+                </wp:positionH>
+                <wp:positionV relativeFrom="paragraph">
+                  <wp:posOffset>45943</wp:posOffset>
+                </wp:positionV>
+                <wp:extent cx="65405" cy="65405"/>
+                <wp:effectExtent l="0" t="0" r="10795" b="10795"/>
+                <wp:wrapNone/>
+                <wp:docPr id="700784724" name="Oval 9"/>
+                <wp:cNvGraphicFramePr/>
+                <a:graphic xmlns:a="http://schemas.openxmlformats.org/drawingml/2006/main">
+                  <a:graphicData uri="http://schemas.microsoft.com/office/word/2010/wordprocessingShape">
+                    <wps:wsp>
+                      <wps:cNvSpPr/>
+                      <wps:spPr>
+                        <a:xfrm>
+                          <a:off x="0" y="0"/>
+                          <a:ext cx="65405" cy="65405"/>
+                        </a:xfrm>
+                        <a:prstGeom prst="ellipse">
+                          <a:avLst/>
+                        </a:prstGeom>
+                      </wps:spPr>
+                      <wps:style>
+                        <a:lnRef idx="2">
+                          <a:schemeClr val="accent1">
+                            <a:shade val="15000"/>
+                          </a:schemeClr>
+                        </a:lnRef>
+                        <a:fillRef idx="1">
+                          <a:schemeClr val="accent1"/>
+                        </a:fillRef>
+                        <a:effectRef idx="0">
+                          <a:schemeClr val="accent1"/>
+                        </a:effectRef>
+                        <a:fontRef idx="minor">
+                          <a:schemeClr val="lt1"/>
+                        </a:fontRef>
+                      </wps:style>
+                      <wps:bodyPr rot="0" spcFirstLastPara="0" vertOverflow="overflow" horzOverflow="overflow" vert="horz" wrap="square" lIns="91440" tIns="45720" rIns="91440" bIns="45720" numCol="1" spcCol="0" rtlCol="0" fromWordArt="0" anchor="ctr" anchorCtr="0" forceAA="0" compatLnSpc="1">
+                        <a:prstTxWarp prst="textNoShape">
+                          <a:avLst/>
+                        </a:prstTxWarp>
+                        <a:noAutofit/>
+                      </wps:bodyPr>
+                    </wps:wsp>
+                  </a:graphicData>
+                </a:graphic>
+              </wp:anchor>
+            </w:drawing>
+          </mc:Choice>
+          <mc:Fallback>
+            <w:pict>
+              <v:oval w14:anchorId="72F670F0" id="Oval 9" o:spid="_x0000_s1026" style="position:absolute;margin-left:194.35pt;margin-top:3.6pt;width:5.15pt;height:5.15pt;z-index:251681792;visibility:visible;mso-wrap-style:square;mso-wrap-distance-left:9pt;mso-wrap-distance-top:0;mso-wrap-distance-right:9pt;mso-wrap-distance-bottom:0;mso-position-horizontal:absolute;mso-position-horizontal-relative:text;mso-position-vertical:absolute;mso-position-vertical-relative:text;v-text-anchor:middle" o:gfxdata="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" fillcolor="#4472c4 [3204]" strokecolor="#09101d [484]" strokeweight="1pt">
+                <v:stroke joinstyle="miter"/>
+              </v:oval>
+            </w:pict>
+          </mc:Fallback>
+        </mc:AlternateContent>
+      </w:r>
+      <w:r>
+        <w:rPr>
+          <w:rFonts w:ascii="Times New Roman" w:hAnsi="Times New Roman" w:cs="Times New Roman"/>
+          <w:noProof/>
+          <w:sz w:val="28"/>
+          <w:szCs w:val="28"/>
+        </w:rPr>
+        <mc:AlternateContent>
+          <mc:Choice Requires="wps">
+            <w:drawing>
+              <wp:anchor distT="0" distB="0" distL="114300" distR="114300" simplePos="0" relativeHeight="251674624" behindDoc="0" locked="0" layoutInCell="1" allowOverlap="1" wp14:anchorId="06BC2872" wp14:editId="4165BBB8">
+                <wp:simplePos x="0" y="0"/>
+                <wp:positionH relativeFrom="column">
+                  <wp:posOffset>1178560</wp:posOffset>
+                </wp:positionH>
+                <wp:positionV relativeFrom="paragraph">
+                  <wp:posOffset>67533</wp:posOffset>
+                </wp:positionV>
+                <wp:extent cx="65405" cy="65405"/>
+                <wp:effectExtent l="0" t="0" r="10795" b="10795"/>
+                <wp:wrapNone/>
+                <wp:docPr id="635859819" name="Oval 9"/>
+                <wp:cNvGraphicFramePr/>
+                <a:graphic xmlns:a="http://schemas.openxmlformats.org/drawingml/2006/main">
+                  <a:graphicData uri="http://schemas.microsoft.com/office/word/2010/wordprocessingShape">
+                    <wps:wsp>
+                      <wps:cNvSpPr/>
+                      <wps:spPr>
+                        <a:xfrm>
+                          <a:off x="0" y="0"/>
+                          <a:ext cx="65405" cy="65405"/>
+                        </a:xfrm>
+                        <a:prstGeom prst="ellipse">
+                          <a:avLst/>
+                        </a:prstGeom>
+                      </wps:spPr>
+                      <wps:style>
+                        <a:lnRef idx="2">
+                          <a:schemeClr val="accent1">
+                            <a:shade val="15000"/>
+                          </a:schemeClr>
+                        </a:lnRef>
+                        <a:fillRef idx="1">
+                          <a:schemeClr val="accent1"/>
+                        </a:fillRef>
+                        <a:effectRef idx="0">
+                          <a:schemeClr val="accent1"/>
+                        </a:effectRef>
+                        <a:fontRef idx="minor">
+                          <a:schemeClr val="lt1"/>
+                        </a:fontRef>
+                      </wps:style>
+                      <wps:bodyPr rot="0" spcFirstLastPara="0" vertOverflow="overflow" horzOverflow="overflow" vert="horz" wrap="square" lIns="91440" tIns="45720" rIns="91440" bIns="45720" numCol="1" spcCol="0" rtlCol="0" fromWordArt="0" anchor="ctr" anchorCtr="0" forceAA="0" compatLnSpc="1">
+                        <a:prstTxWarp prst="textNoShape">
+                          <a:avLst/>
+                        </a:prstTxWarp>
+                        <a:noAutofit/>
+                      </wps:bodyPr>
+                    </wps:wsp>
+                  </a:graphicData>
+                </a:graphic>
+              </wp:anchor>
+            </w:drawing>
+          </mc:Choice>
+          <mc:Fallback>
+            <w:pict>
+              <v:oval w14:anchorId="3BBCF8D3" id="Oval 9" o:spid="_x0000_s1026" style="position:absolute;margin-left:92.8pt;margin-top:5.3pt;width:5.15pt;height:5.15pt;z-index:251674624;visibility:visible;mso-wrap-style:square;mso-wrap-distance-left:9pt;mso-wrap-distance-top:0;mso-wrap-distance-right:9pt;mso-wrap-distance-bottom:0;mso-position-horizontal:absolute;mso-position-horizontal-relative:text;mso-position-vertical:absolute;mso-position-vertical-relative:text;v-text-anchor:middle" o:gfxdata="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" fillcolor="#4472c4 [3204]" strokecolor="#09101d [484]" strokeweight="1pt">
+                <v:stroke joinstyle="miter"/>
+              </v:oval>
+            </w:pict>
+          </mc:Fallback>
+        </mc:AlternateContent>
+      </w:r>
+      <w:r>
+        <w:rPr>
+          <w:rFonts w:ascii="Times New Roman" w:hAnsi="Times New Roman" w:cs="Times New Roman"/>
           <w:sz w:val="28"/>
           <w:szCs w:val="28"/>
         </w:rPr>
@@ -1964,6 +2710,152 @@
       <w:r>
         <w:rPr>
           <w:rFonts w:ascii="Times New Roman" w:hAnsi="Times New Roman" w:cs="Times New Roman"/>
+          <w:noProof/>
+          <w:sz w:val="28"/>
+          <w:szCs w:val="28"/>
+        </w:rPr>
+        <mc:AlternateContent>
+          <mc:Choice Requires="wps">
+            <w:drawing>
+              <wp:anchor distT="0" distB="0" distL="114300" distR="114300" simplePos="0" relativeHeight="251682816" behindDoc="0" locked="0" layoutInCell="1" allowOverlap="1" wp14:anchorId="72EB8031" wp14:editId="6CC869E8">
+                <wp:simplePos x="0" y="0"/>
+                <wp:positionH relativeFrom="column">
+                  <wp:posOffset>2469515</wp:posOffset>
+                </wp:positionH>
+                <wp:positionV relativeFrom="paragraph">
+                  <wp:posOffset>94838</wp:posOffset>
+                </wp:positionV>
+                <wp:extent cx="65405" cy="65405"/>
+                <wp:effectExtent l="0" t="0" r="10795" b="10795"/>
+                <wp:wrapNone/>
+                <wp:docPr id="1446882416" name="Oval 9"/>
+                <wp:cNvGraphicFramePr/>
+                <a:graphic xmlns:a="http://schemas.openxmlformats.org/drawingml/2006/main">
+                  <a:graphicData uri="http://schemas.microsoft.com/office/word/2010/wordprocessingShape">
+                    <wps:wsp>
+                      <wps:cNvSpPr/>
+                      <wps:spPr>
+                        <a:xfrm>
+                          <a:off x="0" y="0"/>
+                          <a:ext cx="65405" cy="65405"/>
+                        </a:xfrm>
+                        <a:prstGeom prst="ellipse">
+                          <a:avLst/>
+                        </a:prstGeom>
+                      </wps:spPr>
+                      <wps:style>
+                        <a:lnRef idx="2">
+                          <a:schemeClr val="accent1">
+                            <a:shade val="15000"/>
+                          </a:schemeClr>
+                        </a:lnRef>
+                        <a:fillRef idx="1">
+                          <a:schemeClr val="accent1"/>
+                        </a:fillRef>
+                        <a:effectRef idx="0">
+                          <a:schemeClr val="accent1"/>
+                        </a:effectRef>
+                        <a:fontRef idx="minor">
+                          <a:schemeClr val="lt1"/>
+                        </a:fontRef>
+                      </wps:style>
+                      <wps:bodyPr rot="0" spcFirstLastPara="0" vertOverflow="overflow" horzOverflow="overflow" vert="horz" wrap="square" lIns="91440" tIns="45720" rIns="91440" bIns="45720" numCol="1" spcCol="0" rtlCol="0" fromWordArt="0" anchor="ctr" anchorCtr="0" forceAA="0" compatLnSpc="1">
+                        <a:prstTxWarp prst="textNoShape">
+                          <a:avLst/>
+                        </a:prstTxWarp>
+                        <a:noAutofit/>
+                      </wps:bodyPr>
+                    </wps:wsp>
+                  </a:graphicData>
+                </a:graphic>
+              </wp:anchor>
+            </w:drawing>
+          </mc:Choice>
+          <mc:Fallback>
+            <w:pict>
+              <v:oval w14:anchorId="1880E1B3" id="Oval 9" o:spid="_x0000_s1026" style="position:absolute;margin-left:194.45pt;margin-top:7.45pt;width:5.15pt;height:5.15pt;z-index:251682816;visibility:visible;mso-wrap-style:square;mso-wrap-distance-left:9pt;mso-wrap-distance-top:0;mso-wrap-distance-right:9pt;mso-wrap-distance-bottom:0;mso-position-horizontal:absolute;mso-position-horizontal-relative:text;mso-position-vertical:absolute;mso-position-vertical-relative:text;v-text-anchor:middle" o:gfxdata="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" fillcolor="#4472c4 [3204]" strokecolor="#09101d [484]" strokeweight="1pt">
+                <v:stroke joinstyle="miter"/>
+              </v:oval>
+            </w:pict>
+          </mc:Fallback>
+        </mc:AlternateContent>
+      </w:r>
+      <w:r>
+        <w:rPr>
+          <w:rFonts w:ascii="Times New Roman" w:hAnsi="Times New Roman" w:cs="Times New Roman"/>
+          <w:noProof/>
+          <w:sz w:val="28"/>
+          <w:szCs w:val="28"/>
+        </w:rPr>
+        <mc:AlternateContent>
+          <mc:Choice Requires="wps">
+            <w:drawing>
+              <wp:anchor distT="0" distB="0" distL="114300" distR="114300" simplePos="0" relativeHeight="251676672" behindDoc="0" locked="0" layoutInCell="1" allowOverlap="1" wp14:anchorId="307B9230" wp14:editId="6EFD0B57">
+                <wp:simplePos x="0" y="0"/>
+                <wp:positionH relativeFrom="column">
+                  <wp:posOffset>1179830</wp:posOffset>
+                </wp:positionH>
+                <wp:positionV relativeFrom="paragraph">
+                  <wp:posOffset>116428</wp:posOffset>
+                </wp:positionV>
+                <wp:extent cx="65405" cy="65405"/>
+                <wp:effectExtent l="0" t="0" r="10795" b="10795"/>
+                <wp:wrapNone/>
+                <wp:docPr id="2080605053" name="Oval 9"/>
+                <wp:cNvGraphicFramePr/>
+                <a:graphic xmlns:a="http://schemas.openxmlformats.org/drawingml/2006/main">
+                  <a:graphicData uri="http://schemas.microsoft.com/office/word/2010/wordprocessingShape">
+                    <wps:wsp>
+                      <wps:cNvSpPr/>
+                      <wps:spPr>
+                        <a:xfrm>
+                          <a:off x="0" y="0"/>
+                          <a:ext cx="65405" cy="65405"/>
+                        </a:xfrm>
+                        <a:prstGeom prst="ellipse">
+                          <a:avLst/>
+                        </a:prstGeom>
+                      </wps:spPr>
+                      <wps:style>
+                        <a:lnRef idx="2">
+                          <a:schemeClr val="accent1">
+                            <a:shade val="15000"/>
+                          </a:schemeClr>
+                        </a:lnRef>
+                        <a:fillRef idx="1">
+                          <a:schemeClr val="accent1"/>
+                        </a:fillRef>
+                        <a:effectRef idx="0">
+                          <a:schemeClr val="accent1"/>
+                        </a:effectRef>
+                        <a:fontRef idx="minor">
+                          <a:schemeClr val="lt1"/>
+                        </a:fontRef>
+                      </wps:style>
+                      <wps:bodyPr rot="0" spcFirstLastPara="0" vertOverflow="overflow" horzOverflow="overflow" vert="horz" wrap="square" lIns="91440" tIns="45720" rIns="91440" bIns="45720" numCol="1" spcCol="0" rtlCol="0" fromWordArt="0" anchor="ctr" anchorCtr="0" forceAA="0" compatLnSpc="1">
+                        <a:prstTxWarp prst="textNoShape">
+                          <a:avLst/>
+                        </a:prstTxWarp>
+                        <a:noAutofit/>
+                      </wps:bodyPr>
+                    </wps:wsp>
+                  </a:graphicData>
+                </a:graphic>
+              </wp:anchor>
+            </w:drawing>
+          </mc:Choice>
+          <mc:Fallback>
+            <w:pict>
+              <v:oval w14:anchorId="2FEA9E5B" id="Oval 9" o:spid="_x0000_s1026" style="position:absolute;margin-left:92.9pt;margin-top:9.15pt;width:5.15pt;height:5.15pt;z-index:251676672;visibility:visible;mso-wrap-style:square;mso-wrap-distance-left:9pt;mso-wrap-distance-top:0;mso-wrap-distance-right:9pt;mso-wrap-distance-bottom:0;mso-position-horizontal:absolute;mso-position-horizontal-relative:text;mso-position-vertical:absolute;mso-position-vertical-relative:text;v-text-anchor:middle" o:gfxdata="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" fillcolor="#4472c4 [3204]" strokecolor="#09101d [484]" strokeweight="1pt">
+                <v:stroke joinstyle="miter"/>
+              </v:oval>
+            </w:pict>
+          </mc:Fallback>
+        </mc:AlternateContent>
+      </w:r>
+      <w:r>
+        <w:rPr>
+          <w:rFonts w:ascii="Times New Roman" w:hAnsi="Times New Roman" w:cs="Times New Roman"/>
           <w:sz w:val="28"/>
           <w:szCs w:val="28"/>
         </w:rPr>
@@ -2001,17 +2893,6 @@
         </w:rPr>
         <w:t>The result of the work done by the processor.</w:t>
       </w:r>
-    </w:p>
-    <w:p>
-      <w:pPr>
-        <w:rPr>
-          <w:rFonts w:ascii="Times New Roman" w:hAnsi="Times New Roman" w:cs="Times New Roman"/>
-          <w:b/>
-          <w:bCs/>
-          <w:sz w:val="28"/>
-          <w:szCs w:val="28"/>
-        </w:rPr>
-      </w:pPr>
     </w:p>
     <w:p>
       <w:pPr>
@@ -2045,6 +2926,107 @@
         <w:lastRenderedPageBreak/>
         <w:t>4. Answer the following questions.</w:t>
       </w:r>
+      <w:r>
+        <w:rPr>
+          <w:rFonts w:ascii="Times New Roman" w:hAnsi="Times New Roman" w:cs="Times New Roman"/>
+          <w:b/>
+          <w:bCs/>
+          <w:sz w:val="28"/>
+          <w:szCs w:val="28"/>
+        </w:rPr>
+        <w:tab/>
+      </w:r>
+      <w:r>
+        <w:rPr>
+          <w:rFonts w:ascii="Times New Roman" w:hAnsi="Times New Roman" w:cs="Times New Roman"/>
+          <w:b/>
+          <w:bCs/>
+          <w:sz w:val="28"/>
+          <w:szCs w:val="28"/>
+        </w:rPr>
+        <w:tab/>
+      </w:r>
+      <w:r>
+        <w:rPr>
+          <w:rFonts w:ascii="Times New Roman" w:hAnsi="Times New Roman" w:cs="Times New Roman"/>
+          <w:b/>
+          <w:bCs/>
+          <w:sz w:val="28"/>
+          <w:szCs w:val="28"/>
+        </w:rPr>
+        <w:tab/>
+      </w:r>
+      <w:r>
+        <w:rPr>
+          <w:rFonts w:ascii="Times New Roman" w:hAnsi="Times New Roman" w:cs="Times New Roman"/>
+          <w:b/>
+          <w:bCs/>
+          <w:sz w:val="28"/>
+          <w:szCs w:val="28"/>
+        </w:rPr>
+        <w:tab/>
+      </w:r>
+      <w:r>
+        <w:rPr>
+          <w:rFonts w:ascii="Times New Roman" w:hAnsi="Times New Roman" w:cs="Times New Roman"/>
+          <w:b/>
+          <w:bCs/>
+          <w:sz w:val="28"/>
+          <w:szCs w:val="28"/>
+        </w:rPr>
+        <w:tab/>
+      </w:r>
+      <w:r>
+        <w:rPr>
+          <w:rFonts w:ascii="Times New Roman" w:hAnsi="Times New Roman" w:cs="Times New Roman"/>
+          <w:b/>
+          <w:bCs/>
+          <w:sz w:val="28"/>
+          <w:szCs w:val="28"/>
+        </w:rPr>
+        <w:tab/>
+      </w:r>
+      <w:r>
+        <w:rPr>
+          <w:rFonts w:ascii="Times New Roman" w:hAnsi="Times New Roman" w:cs="Times New Roman"/>
+          <w:b/>
+          <w:bCs/>
+          <w:sz w:val="28"/>
+          <w:szCs w:val="28"/>
+        </w:rPr>
+        <w:tab/>
+      </w:r>
+      <w:r>
+        <w:rPr>
+          <w:rFonts w:ascii="Times New Roman" w:hAnsi="Times New Roman" w:cs="Times New Roman"/>
+          <w:b/>
+          <w:bCs/>
+          <w:sz w:val="28"/>
+          <w:szCs w:val="28"/>
+        </w:rPr>
+        <w:tab/>
+        <w:t>(5</w:t>
+      </w:r>
+      <w:r>
+        <w:rPr>
+          <w:rFonts w:ascii="Times New Roman" w:hAnsi="Times New Roman" w:cs="Times New Roman"/>
+          <w:b/>
+          <w:bCs/>
+          <w:sz w:val="28"/>
+          <w:szCs w:val="28"/>
+        </w:rPr>
+        <w:t>×</w:t>
+      </w:r>
+      <w:r>
+        <w:rPr>
+          <w:rFonts w:ascii="Times New Roman" w:hAnsi="Times New Roman" w:cs="Times New Roman"/>
+          <w:b/>
+          <w:bCs/>
+          <w:sz w:val="28"/>
+          <w:szCs w:val="28"/>
+        </w:rPr>
+        <w:t>2=10)</w:t>
+      </w:r>
     </w:p>
     <w:p>
       <w:pPr>
@@ -2280,7 +3262,7 @@
           <w:sz w:val="28"/>
           <w:szCs w:val="28"/>
         </w:rPr>
-        <w:t>d) What is a scanner? What are the features of a computer?</w:t>
+        <w:t>d) What are the features of a computer?</w:t>
       </w:r>
     </w:p>
     <w:p>

</xml_diff>